<commit_message>
Base de datos finalizada para la entrega + Estudio de mercado
</commit_message>
<xml_diff>
--- a/Documentacion/Sistemas Operativos/Medios de respaldo/Medios de respaldo.docx
+++ b/Documentacion/Sistemas Operativos/Medios de respaldo/Medios de respaldo.docx
@@ -522,14 +522,14 @@
           <w:rFonts w:ascii="Arial" w:hAnsi="Arial" w:cs="Arial"/>
           <w:sz w:val="24"/>
         </w:rPr>
-        <w:t xml:space="preserve">a través del </w:t>
-      </w:r>
-      <w:r>
-        <w:rPr>
-          <w:rFonts w:ascii="Arial" w:hAnsi="Arial" w:cs="Arial"/>
-          <w:sz w:val="24"/>
-        </w:rPr>
-        <w:t xml:space="preserve">archivo </w:t>
+        <w:t>a través de</w:t>
+      </w:r>
+      <w:r>
+        <w:rPr>
+          <w:rFonts w:ascii="Arial" w:hAnsi="Arial" w:cs="Arial"/>
+          <w:sz w:val="24"/>
+        </w:rPr>
+        <w:t xml:space="preserve"> </w:t>
       </w:r>
       <w:proofErr w:type="spellStart"/>
       <w:r>
@@ -537,6 +537,45 @@
           <w:rFonts w:ascii="Arial" w:hAnsi="Arial" w:cs="Arial"/>
           <w:sz w:val="24"/>
         </w:rPr>
+        <w:t>rsync</w:t>
+      </w:r>
+      <w:proofErr w:type="spellEnd"/>
+      <w:r>
+        <w:rPr>
+          <w:rFonts w:ascii="Arial" w:hAnsi="Arial" w:cs="Arial"/>
+          <w:sz w:val="24"/>
+        </w:rPr>
+        <w:t xml:space="preserve"> conteniendo un </w:t>
+      </w:r>
+      <w:proofErr w:type="spellStart"/>
+      <w:r>
+        <w:rPr>
+          <w:rFonts w:ascii="Arial" w:hAnsi="Arial" w:cs="Arial"/>
+          <w:sz w:val="24"/>
+        </w:rPr>
+        <w:t>mysqldump</w:t>
+      </w:r>
+      <w:proofErr w:type="spellEnd"/>
+      <w:r>
+        <w:rPr>
+          <w:rFonts w:ascii="Arial" w:hAnsi="Arial" w:cs="Arial"/>
+          <w:sz w:val="24"/>
+        </w:rPr>
+        <w:t xml:space="preserve"> y los directorios a respaldar, mediante un</w:t>
+      </w:r>
+      <w:r>
+        <w:rPr>
+          <w:rFonts w:ascii="Arial" w:hAnsi="Arial" w:cs="Arial"/>
+          <w:sz w:val="24"/>
+        </w:rPr>
+        <w:t xml:space="preserve"> </w:t>
+      </w:r>
+      <w:proofErr w:type="spellStart"/>
+      <w:r>
+        <w:rPr>
+          <w:rFonts w:ascii="Arial" w:hAnsi="Arial" w:cs="Arial"/>
+          <w:sz w:val="24"/>
+        </w:rPr>
         <w:t>crontab</w:t>
       </w:r>
       <w:proofErr w:type="spellEnd"/>
@@ -545,28 +584,14 @@
           <w:rFonts w:ascii="Arial" w:hAnsi="Arial" w:cs="Arial"/>
           <w:sz w:val="24"/>
         </w:rPr>
-        <w:t xml:space="preserve"> para mantener la integridad de los datos en todo momento. </w:t>
-      </w:r>
-      <w:r>
-        <w:rPr>
-          <w:rFonts w:ascii="Arial" w:hAnsi="Arial" w:cs="Arial"/>
-          <w:sz w:val="24"/>
-        </w:rPr>
-        <w:t xml:space="preserve">El respaldo del servidor será almacenado de forma local sobre un disco en RAID 1 y, además, también se enviarán los datos hacia un servidor remoto utilizado únicamente para los respaldos del sistema con el fin de que, si el servidor principal presenta algún fallo o daño físico, se tengan los datos listos para usarse en otro sitio. Los datos a respaldar serán las carpetas de los usuarios que se encuentren en el directorio /home, además de la base de </w:t>
-      </w:r>
-      <w:r>
-        <w:rPr>
-          <w:rFonts w:ascii="Arial" w:hAnsi="Arial" w:cs="Arial"/>
-          <w:sz w:val="24"/>
-        </w:rPr>
-        <w:t>datos utilizada en el sistema. E</w:t>
-      </w:r>
-      <w:r>
-        <w:rPr>
-          <w:rFonts w:ascii="Arial" w:hAnsi="Arial" w:cs="Arial"/>
-          <w:sz w:val="24"/>
-        </w:rPr>
-        <w:t>stos datos serán almacenados en el directorio /</w:t>
+        <w:t xml:space="preserve"> </w:t>
+      </w:r>
+      <w:r>
+        <w:rPr>
+          <w:rFonts w:ascii="Arial" w:hAnsi="Arial" w:cs="Arial"/>
+          <w:sz w:val="24"/>
+        </w:rPr>
+        <w:t xml:space="preserve">se correrá la rutina de </w:t>
       </w:r>
       <w:proofErr w:type="spellStart"/>
       <w:r>
@@ -574,7 +599,7 @@
           <w:rFonts w:ascii="Arial" w:hAnsi="Arial" w:cs="Arial"/>
           <w:sz w:val="24"/>
         </w:rPr>
-        <w:t>var</w:t>
+        <w:t>rsync</w:t>
       </w:r>
       <w:proofErr w:type="spellEnd"/>
       <w:r>
@@ -582,7 +607,7 @@
           <w:rFonts w:ascii="Arial" w:hAnsi="Arial" w:cs="Arial"/>
           <w:sz w:val="24"/>
         </w:rPr>
-        <w:t>.</w:t>
+        <w:t xml:space="preserve">. </w:t>
       </w:r>
     </w:p>
     <w:p>
@@ -598,7 +623,7 @@
           <w:rFonts w:ascii="Arial" w:hAnsi="Arial" w:cs="Arial"/>
           <w:sz w:val="24"/>
         </w:rPr>
-        <w:t xml:space="preserve">En lo que respecta a la frecuencia de los respaldos, por un lado, se tendrá un </w:t>
+        <w:t>El respaldo del servidor será almacenado de forma local sobre un disco en RAID 1 y, además, también se enviarán los datos hacia un servidor remoto utilizado únicamente para los respaldos del sistema con el fin de que, si el servidor principal presenta algún fallo o daño físico, se tengan los datos listos para usarse en otro sitio. Los datos a respaldar serán las carpetas de los usuarios que se encuentren en el directorio /home, además de la base de datos utilizada en el sistema. Estos datos serán almacenados en el directorio /</w:t>
       </w:r>
       <w:proofErr w:type="spellStart"/>
       <w:r>
@@ -606,7 +631,7 @@
           <w:rFonts w:ascii="Arial" w:hAnsi="Arial" w:cs="Arial"/>
           <w:sz w:val="24"/>
         </w:rPr>
-        <w:t>backup</w:t>
+        <w:t>var</w:t>
       </w:r>
       <w:proofErr w:type="spellEnd"/>
       <w:r>
@@ -614,146 +639,7 @@
           <w:rFonts w:ascii="Arial" w:hAnsi="Arial" w:cs="Arial"/>
           <w:sz w:val="24"/>
         </w:rPr>
-        <w:t xml:space="preserve"> que se ejecutará cada 12 horas</w:t>
-      </w:r>
-      <w:r>
-        <w:rPr>
-          <w:rFonts w:ascii="Arial" w:hAnsi="Arial" w:cs="Arial"/>
-          <w:sz w:val="24"/>
-        </w:rPr>
-        <w:t xml:space="preserve">, </w:t>
-      </w:r>
-      <w:r>
-        <w:rPr>
-          <w:rFonts w:ascii="Arial" w:hAnsi="Arial" w:cs="Arial"/>
-          <w:sz w:val="24"/>
-        </w:rPr>
-        <w:t xml:space="preserve">para que así en caso de fallos con el servidor se tenga una copia reciente de los datos y evitar pérdidas. Para realizar el respaldo de la forma más óptima posible, se utilizará un </w:t>
-      </w:r>
-      <w:proofErr w:type="spellStart"/>
-      <w:r>
-        <w:rPr>
-          <w:rFonts w:ascii="Arial" w:hAnsi="Arial" w:cs="Arial"/>
-          <w:sz w:val="24"/>
-        </w:rPr>
-        <w:t>backup</w:t>
-      </w:r>
-      <w:proofErr w:type="spellEnd"/>
-      <w:r>
-        <w:rPr>
-          <w:rFonts w:ascii="Arial" w:hAnsi="Arial" w:cs="Arial"/>
-          <w:sz w:val="24"/>
-        </w:rPr>
-        <w:t xml:space="preserve"> de tipo incremental a través del comando </w:t>
-      </w:r>
-      <w:proofErr w:type="spellStart"/>
-      <w:r>
-        <w:rPr>
-          <w:rFonts w:ascii="Arial" w:hAnsi="Arial" w:cs="Arial"/>
-          <w:sz w:val="24"/>
-        </w:rPr>
-        <w:t>rsync</w:t>
-      </w:r>
-      <w:proofErr w:type="spellEnd"/>
-      <w:r>
-        <w:rPr>
-          <w:rFonts w:ascii="Arial" w:hAnsi="Arial" w:cs="Arial"/>
-          <w:sz w:val="24"/>
-        </w:rPr>
-        <w:t xml:space="preserve">. Con este </w:t>
-      </w:r>
-      <w:r>
-        <w:rPr>
-          <w:rFonts w:ascii="Arial" w:hAnsi="Arial" w:cs="Arial"/>
-          <w:sz w:val="24"/>
-        </w:rPr>
-        <w:t xml:space="preserve">se evitará realizar </w:t>
-      </w:r>
-      <w:r>
-        <w:rPr>
-          <w:rFonts w:ascii="Arial" w:hAnsi="Arial" w:cs="Arial"/>
-          <w:sz w:val="24"/>
-        </w:rPr>
-        <w:t xml:space="preserve">con alta frecuencia </w:t>
-      </w:r>
-      <w:r>
-        <w:rPr>
-          <w:rFonts w:ascii="Arial" w:hAnsi="Arial" w:cs="Arial"/>
-          <w:sz w:val="24"/>
-        </w:rPr>
-        <w:t xml:space="preserve">un </w:t>
-      </w:r>
-      <w:proofErr w:type="spellStart"/>
-      <w:r>
-        <w:rPr>
-          <w:rFonts w:ascii="Arial" w:hAnsi="Arial" w:cs="Arial"/>
-          <w:sz w:val="24"/>
-        </w:rPr>
-        <w:t>backup</w:t>
-      </w:r>
-      <w:proofErr w:type="spellEnd"/>
-      <w:r>
-        <w:rPr>
-          <w:rFonts w:ascii="Arial" w:hAnsi="Arial" w:cs="Arial"/>
-          <w:sz w:val="24"/>
-        </w:rPr>
-        <w:t xml:space="preserve"> total de los datos</w:t>
-      </w:r>
-      <w:r>
-        <w:rPr>
-          <w:rFonts w:ascii="Arial" w:hAnsi="Arial" w:cs="Arial"/>
-          <w:sz w:val="24"/>
-        </w:rPr>
-        <w:t>,</w:t>
-      </w:r>
-      <w:r>
-        <w:rPr>
-          <w:rFonts w:ascii="Arial" w:hAnsi="Arial" w:cs="Arial"/>
-          <w:sz w:val="24"/>
-        </w:rPr>
-        <w:t xml:space="preserve"> con el espacio en disco y tráfico que este conlleva</w:t>
-      </w:r>
-      <w:r>
-        <w:rPr>
-          <w:rFonts w:ascii="Arial" w:hAnsi="Arial" w:cs="Arial"/>
-          <w:sz w:val="24"/>
-        </w:rPr>
-        <w:t>,</w:t>
-      </w:r>
-      <w:r>
-        <w:rPr>
-          <w:rFonts w:ascii="Arial" w:hAnsi="Arial" w:cs="Arial"/>
-          <w:sz w:val="24"/>
-        </w:rPr>
-        <w:t xml:space="preserve"> ya que el comando envía únicamente datos nuevos,</w:t>
-      </w:r>
-      <w:r>
-        <w:rPr>
-          <w:rFonts w:ascii="Arial" w:hAnsi="Arial" w:cs="Arial"/>
-          <w:sz w:val="24"/>
-        </w:rPr>
-        <w:t xml:space="preserve"> manteniendo los que no hayan sido modificados evitando </w:t>
-      </w:r>
-      <w:r>
-        <w:rPr>
-          <w:rFonts w:ascii="Arial" w:hAnsi="Arial" w:cs="Arial"/>
-          <w:sz w:val="24"/>
-        </w:rPr>
-        <w:t xml:space="preserve">así </w:t>
-      </w:r>
-      <w:r>
-        <w:rPr>
-          <w:rFonts w:ascii="Arial" w:hAnsi="Arial" w:cs="Arial"/>
-          <w:sz w:val="24"/>
-        </w:rPr>
-        <w:t>enviarlos</w:t>
-      </w:r>
-      <w:r>
-        <w:rPr>
-          <w:rFonts w:ascii="Arial" w:hAnsi="Arial" w:cs="Arial"/>
-          <w:sz w:val="24"/>
-        </w:rPr>
-        <w:t xml:space="preserve"> y ocupar memoria de disco.</w:t>
+        <w:t>.</w:t>
       </w:r>
     </w:p>
     <w:p>
@@ -769,30 +655,7 @@
           <w:rFonts w:ascii="Arial" w:hAnsi="Arial" w:cs="Arial"/>
           <w:sz w:val="24"/>
         </w:rPr>
-        <w:t xml:space="preserve">Por otro lado, se ejecutará un </w:t>
-      </w:r>
-      <w:proofErr w:type="spellStart"/>
-      <w:r>
-        <w:rPr>
-          <w:rFonts w:ascii="Arial" w:hAnsi="Arial" w:cs="Arial"/>
-          <w:sz w:val="24"/>
-        </w:rPr>
-        <w:t>backup</w:t>
-      </w:r>
-      <w:proofErr w:type="spellEnd"/>
-      <w:r>
-        <w:rPr>
-          <w:rFonts w:ascii="Arial" w:hAnsi="Arial" w:cs="Arial"/>
-          <w:sz w:val="24"/>
-        </w:rPr>
-        <w:t xml:space="preserve"> total de los datos con una frecuencia de una vez por semana, los domingos a las 03:00. Este se encargará de respaldar la totalidad de los datos que se encuentren en el servidor, sin impo</w:t>
-      </w:r>
-      <w:r>
-        <w:rPr>
-          <w:rFonts w:ascii="Arial" w:hAnsi="Arial" w:cs="Arial"/>
-          <w:sz w:val="24"/>
-        </w:rPr>
-        <w:t>rtar si fueron modificados o no.</w:t>
+        <w:t>En lo que respecta a la frecuencia de los respaldos, por un lado, se tendrá</w:t>
       </w:r>
       <w:bookmarkStart w:id="2" w:name="_GoBack"/>
       <w:bookmarkEnd w:id="2"/>
@@ -801,7 +664,339 @@
           <w:rFonts w:ascii="Arial" w:hAnsi="Arial" w:cs="Arial"/>
           <w:sz w:val="24"/>
         </w:rPr>
-        <w:t xml:space="preserve"> </w:t>
+        <w:t xml:space="preserve"> un </w:t>
+      </w:r>
+      <w:proofErr w:type="spellStart"/>
+      <w:r>
+        <w:rPr>
+          <w:rFonts w:ascii="Arial" w:hAnsi="Arial" w:cs="Arial"/>
+          <w:sz w:val="24"/>
+        </w:rPr>
+        <w:t>backup</w:t>
+      </w:r>
+      <w:proofErr w:type="spellEnd"/>
+      <w:r>
+        <w:rPr>
+          <w:rFonts w:ascii="Arial" w:hAnsi="Arial" w:cs="Arial"/>
+          <w:sz w:val="24"/>
+        </w:rPr>
+        <w:t xml:space="preserve"> que se ejecutará cada 12 horas</w:t>
+      </w:r>
+      <w:r>
+        <w:rPr>
+          <w:rFonts w:ascii="Arial" w:hAnsi="Arial" w:cs="Arial"/>
+          <w:sz w:val="24"/>
+        </w:rPr>
+        <w:t xml:space="preserve">, </w:t>
+      </w:r>
+      <w:r>
+        <w:rPr>
+          <w:rFonts w:ascii="Arial" w:hAnsi="Arial" w:cs="Arial"/>
+          <w:sz w:val="24"/>
+        </w:rPr>
+        <w:t xml:space="preserve">para que así en caso de fallos con el servidor se tenga una copia reciente de los datos y evitar pérdidas. Para realizar el respaldo de la forma más óptima posible, se utilizará un </w:t>
+      </w:r>
+      <w:proofErr w:type="spellStart"/>
+      <w:r>
+        <w:rPr>
+          <w:rFonts w:ascii="Arial" w:hAnsi="Arial" w:cs="Arial"/>
+          <w:sz w:val="24"/>
+        </w:rPr>
+        <w:t>backup</w:t>
+      </w:r>
+      <w:proofErr w:type="spellEnd"/>
+      <w:r>
+        <w:rPr>
+          <w:rFonts w:ascii="Arial" w:hAnsi="Arial" w:cs="Arial"/>
+          <w:sz w:val="24"/>
+        </w:rPr>
+        <w:t xml:space="preserve"> de tipo incremental a través del comando </w:t>
+      </w:r>
+      <w:proofErr w:type="spellStart"/>
+      <w:r>
+        <w:rPr>
+          <w:rFonts w:ascii="Arial" w:hAnsi="Arial" w:cs="Arial"/>
+          <w:sz w:val="24"/>
+        </w:rPr>
+        <w:t>rsync</w:t>
+      </w:r>
+      <w:proofErr w:type="spellEnd"/>
+      <w:r>
+        <w:rPr>
+          <w:rFonts w:ascii="Arial" w:hAnsi="Arial" w:cs="Arial"/>
+          <w:sz w:val="24"/>
+        </w:rPr>
+        <w:t xml:space="preserve">. Con este </w:t>
+      </w:r>
+      <w:r>
+        <w:rPr>
+          <w:rFonts w:ascii="Arial" w:hAnsi="Arial" w:cs="Arial"/>
+          <w:sz w:val="24"/>
+        </w:rPr>
+        <w:t xml:space="preserve">se evitará realizar </w:t>
+      </w:r>
+      <w:r>
+        <w:rPr>
+          <w:rFonts w:ascii="Arial" w:hAnsi="Arial" w:cs="Arial"/>
+          <w:sz w:val="24"/>
+        </w:rPr>
+        <w:t xml:space="preserve">con alta frecuencia </w:t>
+      </w:r>
+      <w:r>
+        <w:rPr>
+          <w:rFonts w:ascii="Arial" w:hAnsi="Arial" w:cs="Arial"/>
+          <w:sz w:val="24"/>
+        </w:rPr>
+        <w:t xml:space="preserve">un </w:t>
+      </w:r>
+      <w:proofErr w:type="spellStart"/>
+      <w:r>
+        <w:rPr>
+          <w:rFonts w:ascii="Arial" w:hAnsi="Arial" w:cs="Arial"/>
+          <w:sz w:val="24"/>
+        </w:rPr>
+        <w:t>backup</w:t>
+      </w:r>
+      <w:proofErr w:type="spellEnd"/>
+      <w:r>
+        <w:rPr>
+          <w:rFonts w:ascii="Arial" w:hAnsi="Arial" w:cs="Arial"/>
+          <w:sz w:val="24"/>
+        </w:rPr>
+        <w:t xml:space="preserve"> total de los datos</w:t>
+      </w:r>
+      <w:r>
+        <w:rPr>
+          <w:rFonts w:ascii="Arial" w:hAnsi="Arial" w:cs="Arial"/>
+          <w:sz w:val="24"/>
+        </w:rPr>
+        <w:t>,</w:t>
+      </w:r>
+      <w:r>
+        <w:rPr>
+          <w:rFonts w:ascii="Arial" w:hAnsi="Arial" w:cs="Arial"/>
+          <w:sz w:val="24"/>
+        </w:rPr>
+        <w:t xml:space="preserve"> con el espacio en disco y tráfico que este conlleva</w:t>
+      </w:r>
+      <w:r>
+        <w:rPr>
+          <w:rFonts w:ascii="Arial" w:hAnsi="Arial" w:cs="Arial"/>
+          <w:sz w:val="24"/>
+        </w:rPr>
+        <w:t>,</w:t>
+      </w:r>
+      <w:r>
+        <w:rPr>
+          <w:rFonts w:ascii="Arial" w:hAnsi="Arial" w:cs="Arial"/>
+          <w:sz w:val="24"/>
+        </w:rPr>
+        <w:t xml:space="preserve"> ya que el comando envía únicamente datos nuevos,</w:t>
+      </w:r>
+      <w:r>
+        <w:rPr>
+          <w:rFonts w:ascii="Arial" w:hAnsi="Arial" w:cs="Arial"/>
+          <w:sz w:val="24"/>
+        </w:rPr>
+        <w:t xml:space="preserve"> manteniendo los que no hayan sido modificados evitando </w:t>
+      </w:r>
+      <w:r>
+        <w:rPr>
+          <w:rFonts w:ascii="Arial" w:hAnsi="Arial" w:cs="Arial"/>
+          <w:sz w:val="24"/>
+        </w:rPr>
+        <w:t xml:space="preserve">así </w:t>
+      </w:r>
+      <w:r>
+        <w:rPr>
+          <w:rFonts w:ascii="Arial" w:hAnsi="Arial" w:cs="Arial"/>
+          <w:sz w:val="24"/>
+        </w:rPr>
+        <w:t>enviarlos</w:t>
+      </w:r>
+      <w:r>
+        <w:rPr>
+          <w:rFonts w:ascii="Arial" w:hAnsi="Arial" w:cs="Arial"/>
+          <w:sz w:val="24"/>
+        </w:rPr>
+        <w:t xml:space="preserve"> y ocupar memoria de disco.</w:t>
+      </w:r>
+    </w:p>
+    <w:p>
+      <w:pPr>
+        <w:spacing w:line="360" w:lineRule="auto"/>
+        <w:rPr>
+          <w:rFonts w:ascii="Arial" w:hAnsi="Arial" w:cs="Arial"/>
+          <w:sz w:val="24"/>
+        </w:rPr>
+      </w:pPr>
+      <w:r>
+        <w:rPr>
+          <w:rFonts w:ascii="Arial" w:hAnsi="Arial" w:cs="Arial"/>
+          <w:sz w:val="24"/>
+        </w:rPr>
+        <w:t xml:space="preserve">Por otro lado, se ejecutará un </w:t>
+      </w:r>
+      <w:proofErr w:type="spellStart"/>
+      <w:r>
+        <w:rPr>
+          <w:rFonts w:ascii="Arial" w:hAnsi="Arial" w:cs="Arial"/>
+          <w:sz w:val="24"/>
+        </w:rPr>
+        <w:t>backup</w:t>
+      </w:r>
+      <w:proofErr w:type="spellEnd"/>
+      <w:r>
+        <w:rPr>
+          <w:rFonts w:ascii="Arial" w:hAnsi="Arial" w:cs="Arial"/>
+          <w:sz w:val="24"/>
+        </w:rPr>
+        <w:t xml:space="preserve"> total de los datos con una frecuencia de una vez por semana, los domingos a las 03:00. Este se encargará de respaldar la totalidad de los datos que se encuentren en el servidor, sin impo</w:t>
+      </w:r>
+      <w:r>
+        <w:rPr>
+          <w:rFonts w:ascii="Arial" w:hAnsi="Arial" w:cs="Arial"/>
+          <w:sz w:val="24"/>
+        </w:rPr>
+        <w:t>r</w:t>
+      </w:r>
+      <w:r>
+        <w:rPr>
+          <w:rFonts w:ascii="Arial" w:hAnsi="Arial" w:cs="Arial"/>
+          <w:sz w:val="24"/>
+        </w:rPr>
+        <w:t>tar si fueron modificados o no.</w:t>
+      </w:r>
+    </w:p>
+    <w:p>
+      <w:pPr>
+        <w:spacing w:line="360" w:lineRule="auto"/>
+        <w:rPr>
+          <w:rFonts w:ascii="Arial" w:hAnsi="Arial" w:cs="Arial"/>
+          <w:sz w:val="24"/>
+        </w:rPr>
+      </w:pPr>
+      <w:r>
+        <w:rPr>
+          <w:rFonts w:ascii="Arial" w:hAnsi="Arial" w:cs="Arial"/>
+          <w:sz w:val="24"/>
+        </w:rPr>
+        <w:t xml:space="preserve">Para realizar una automatización de los </w:t>
+      </w:r>
+      <w:proofErr w:type="spellStart"/>
+      <w:r>
+        <w:rPr>
+          <w:rFonts w:ascii="Arial" w:hAnsi="Arial" w:cs="Arial"/>
+          <w:sz w:val="24"/>
+        </w:rPr>
+        <w:t>backups</w:t>
+      </w:r>
+      <w:proofErr w:type="spellEnd"/>
+      <w:r>
+        <w:rPr>
+          <w:rFonts w:ascii="Arial" w:hAnsi="Arial" w:cs="Arial"/>
+          <w:sz w:val="24"/>
+        </w:rPr>
+        <w:t xml:space="preserve">, se decidió utilizar claves RSA para evitar el uso de contraseñas (Mediante los comandos </w:t>
+      </w:r>
+      <w:proofErr w:type="spellStart"/>
+      <w:r>
+        <w:rPr>
+          <w:rFonts w:ascii="Arial" w:hAnsi="Arial" w:cs="Arial"/>
+          <w:sz w:val="24"/>
+        </w:rPr>
+        <w:t>ssh-keygen</w:t>
+      </w:r>
+      <w:proofErr w:type="spellEnd"/>
+      <w:r>
+        <w:rPr>
+          <w:rFonts w:ascii="Arial" w:hAnsi="Arial" w:cs="Arial"/>
+          <w:sz w:val="24"/>
+        </w:rPr>
+        <w:t xml:space="preserve"> y </w:t>
+      </w:r>
+      <w:proofErr w:type="spellStart"/>
+      <w:r>
+        <w:rPr>
+          <w:rFonts w:ascii="Arial" w:hAnsi="Arial" w:cs="Arial"/>
+          <w:sz w:val="24"/>
+        </w:rPr>
+        <w:t>ssh</w:t>
+      </w:r>
+      <w:proofErr w:type="spellEnd"/>
+      <w:r>
+        <w:rPr>
+          <w:rFonts w:ascii="Arial" w:hAnsi="Arial" w:cs="Arial"/>
+          <w:sz w:val="24"/>
+        </w:rPr>
+        <w:t>-</w:t>
+      </w:r>
+      <w:proofErr w:type="spellStart"/>
+      <w:r>
+        <w:rPr>
+          <w:rFonts w:ascii="Arial" w:hAnsi="Arial" w:cs="Arial"/>
+          <w:sz w:val="24"/>
+        </w:rPr>
+        <w:t>copy</w:t>
+      </w:r>
+      <w:proofErr w:type="spellEnd"/>
+      <w:r>
+        <w:rPr>
+          <w:rFonts w:ascii="Arial" w:hAnsi="Arial" w:cs="Arial"/>
+          <w:sz w:val="24"/>
+        </w:rPr>
+        <w:t>-id).</w:t>
+      </w:r>
+    </w:p>
+    <w:p>
+      <w:pPr>
+        <w:spacing w:line="360" w:lineRule="auto"/>
+        <w:rPr>
+          <w:rFonts w:ascii="Arial" w:hAnsi="Arial" w:cs="Arial"/>
+          <w:color w:val="FF0000"/>
+          <w:sz w:val="24"/>
+        </w:rPr>
+      </w:pPr>
+      <w:r>
+        <w:rPr>
+          <w:rFonts w:ascii="Arial" w:hAnsi="Arial" w:cs="Arial"/>
+          <w:sz w:val="24"/>
+        </w:rPr>
+        <w:t xml:space="preserve">El script de configuración del </w:t>
+      </w:r>
+      <w:proofErr w:type="spellStart"/>
+      <w:r>
+        <w:rPr>
+          <w:rFonts w:ascii="Arial" w:hAnsi="Arial" w:cs="Arial"/>
+          <w:sz w:val="24"/>
+        </w:rPr>
+        <w:t>crontab</w:t>
+      </w:r>
+      <w:proofErr w:type="spellEnd"/>
+      <w:r>
+        <w:rPr>
+          <w:rFonts w:ascii="Arial" w:hAnsi="Arial" w:cs="Arial"/>
+          <w:sz w:val="24"/>
+        </w:rPr>
+        <w:t xml:space="preserve"> se puede ver desde el siguiente enlace </w:t>
+      </w:r>
+      <w:proofErr w:type="spellStart"/>
+      <w:r>
+        <w:rPr>
+          <w:rFonts w:ascii="Arial" w:hAnsi="Arial" w:cs="Arial"/>
+          <w:color w:val="FF0000"/>
+          <w:sz w:val="24"/>
+        </w:rPr>
+        <w:t>ENLACE</w:t>
+      </w:r>
+      <w:proofErr w:type="spellEnd"/>
+      <w:r>
+        <w:rPr>
+          <w:rFonts w:ascii="Arial" w:hAnsi="Arial" w:cs="Arial"/>
+          <w:color w:val="FF0000"/>
+          <w:sz w:val="24"/>
+        </w:rPr>
+        <w:t xml:space="preserve"> DE GIT</w:t>
       </w:r>
     </w:p>
     <w:sectPr>

</xml_diff>